<commit_message>
Added button functionality and pictures to the application.
</commit_message>
<xml_diff>
--- a/Weekly Assignment 3_Events_Planning.docx
+++ b/Weekly Assignment 3_Events_Planning.docx
@@ -25,9 +25,9 @@
         <w:tblLook w:val="04A0" w:firstRow="1" w:lastRow="0" w:firstColumn="1" w:lastColumn="0" w:noHBand="0" w:noVBand="1"/>
       </w:tblPr>
       <w:tblGrid>
-        <w:gridCol w:w="2120"/>
-        <w:gridCol w:w="2125"/>
-        <w:gridCol w:w="5105"/>
+        <w:gridCol w:w="2203"/>
+        <w:gridCol w:w="2096"/>
+        <w:gridCol w:w="5051"/>
       </w:tblGrid>
       <w:tr>
         <w:tc>
@@ -96,19 +96,45 @@
           <w:tcPr>
             <w:tcW w:w="2337" w:type="dxa"/>
           </w:tcPr>
-          <w:p/>
+          <w:p>
+            <w:proofErr w:type="spellStart"/>
+            <w:r>
+              <w:t>btnPrime</w:t>
+            </w:r>
+            <w:proofErr w:type="spellEnd"/>
+          </w:p>
         </w:tc>
         <w:tc>
           <w:tcPr>
             <w:tcW w:w="2337" w:type="dxa"/>
           </w:tcPr>
-          <w:p/>
+          <w:p>
+            <w:r>
+              <w:t>Click</w:t>
+            </w:r>
+          </w:p>
         </w:tc>
         <w:tc>
           <w:tcPr>
             <w:tcW w:w="5760" w:type="dxa"/>
           </w:tcPr>
-          <w:p/>
+          <w:p>
+            <w:r>
+              <w:t>Shows prime picture when clicked</w:t>
+            </w:r>
+            <w:r>
+              <w:br/>
+              <w:t>Hides veggie picture when clicked</w:t>
+            </w:r>
+            <w:r>
+              <w:br/>
+              <w:t>Enables the select meal button when clicked</w:t>
+            </w:r>
+            <w:r>
+              <w:br/>
+              <w:t>Hides the Confirmation when clicked</w:t>
+            </w:r>
+          </w:p>
         </w:tc>
       </w:tr>
       <w:tr>
@@ -116,19 +142,129 @@
           <w:tcPr>
             <w:tcW w:w="2337" w:type="dxa"/>
           </w:tcPr>
-          <w:p/>
+          <w:p>
+            <w:proofErr w:type="spellStart"/>
+            <w:r>
+              <w:t>btnExit</w:t>
+            </w:r>
+            <w:proofErr w:type="spellEnd"/>
+          </w:p>
         </w:tc>
         <w:tc>
           <w:tcPr>
             <w:tcW w:w="2337" w:type="dxa"/>
           </w:tcPr>
-          <w:p/>
+          <w:p>
+            <w:r>
+              <w:t>Click</w:t>
+            </w:r>
+          </w:p>
         </w:tc>
         <w:tc>
           <w:tcPr>
             <w:tcW w:w="5760" w:type="dxa"/>
           </w:tcPr>
-          <w:p/>
+          <w:p>
+            <w:r>
+              <w:t>This is disabled until final selection</w:t>
+            </w:r>
+            <w:r>
+              <w:br/>
+              <w:t>Application closes when Exit is clicked</w:t>
+            </w:r>
+          </w:p>
+        </w:tc>
+      </w:tr>
+      <w:tr>
+        <w:tc>
+          <w:tcPr>
+            <w:tcW w:w="2337" w:type="dxa"/>
+          </w:tcPr>
+          <w:p>
+            <w:proofErr w:type="spellStart"/>
+            <w:r>
+              <w:t>btnVeggie</w:t>
+            </w:r>
+            <w:proofErr w:type="spellEnd"/>
+          </w:p>
+        </w:tc>
+        <w:tc>
+          <w:tcPr>
+            <w:tcW w:w="2337" w:type="dxa"/>
+          </w:tcPr>
+          <w:p>
+            <w:r>
+              <w:t>Click</w:t>
+            </w:r>
+          </w:p>
+        </w:tc>
+        <w:tc>
+          <w:tcPr>
+            <w:tcW w:w="5760" w:type="dxa"/>
+          </w:tcPr>
+          <w:p>
+            <w:r>
+              <w:t>Shows the veggie picture when clicked</w:t>
+            </w:r>
+            <w:r>
+              <w:br/>
+              <w:t>Hides the prime picture when clicked</w:t>
+            </w:r>
+            <w:r>
+              <w:br/>
+              <w:t>Enables the select meal button when clicked</w:t>
+            </w:r>
+            <w:r>
+              <w:br/>
+              <w:t>Hides the confirmation label when clicked. This is a double hide due to another button doing it as well</w:t>
+            </w:r>
+          </w:p>
+        </w:tc>
+      </w:tr>
+      <w:tr>
+        <w:tc>
+          <w:tcPr>
+            <w:tcW w:w="2337" w:type="dxa"/>
+          </w:tcPr>
+          <w:p>
+            <w:proofErr w:type="spellStart"/>
+            <w:r>
+              <w:t>btnSelectMeal</w:t>
+            </w:r>
+            <w:proofErr w:type="spellEnd"/>
+          </w:p>
+        </w:tc>
+        <w:tc>
+          <w:tcPr>
+            <w:tcW w:w="2337" w:type="dxa"/>
+          </w:tcPr>
+          <w:p>
+            <w:r>
+              <w:t>Click</w:t>
+            </w:r>
+          </w:p>
+        </w:tc>
+        <w:tc>
+          <w:tcPr>
+            <w:tcW w:w="5760" w:type="dxa"/>
+          </w:tcPr>
+          <w:p>
+            <w:r>
+              <w:t>Confirmation message shows when this is clicked</w:t>
+            </w:r>
+            <w:r>
+              <w:br/>
+              <w:t>Hides the instructions when clicked</w:t>
+            </w:r>
+            <w:r>
+              <w:br/>
+              <w:t>Enables the exit button when clicked</w:t>
+            </w:r>
+            <w:r>
+              <w:br/>
+              <w:t>Disables the Select meal, Prime and Veggie buttons when clicked.</w:t>
+            </w:r>
+          </w:p>
         </w:tc>
       </w:tr>
     </w:tbl>

</xml_diff>